<commit_message>
Additional list formatting using CSS
</commit_message>
<xml_diff>
--- a/CourseStudyNotes.docx
+++ b/CourseStudyNotes.docx
@@ -891,11 +891,7 @@
         <w:pStyle w:val="Normal"/>
         <w:spacing w:before="0" w:after="200"/>
         <w:contextualSpacing/>
-        <w:rPr>
-          <w:rFonts w:ascii="Times New Roman" w:hAnsi="Times New Roman" w:cs="Times New Roman"/>
-          <w:sz w:val="24"/>
-          <w:szCs w:val="24"/>
-        </w:rPr>
+        <w:rPr/>
       </w:pPr>
       <w:r>
         <w:rPr>
@@ -904,6 +900,37 @@
           <w:szCs w:val="24"/>
         </w:rPr>
         <w:t>such a class can only be used on or applied to list items on a web page.</w:t>
+      </w:r>
+    </w:p>
+    <w:p>
+      <w:pPr>
+        <w:pStyle w:val="Normal"/>
+        <w:spacing w:before="0" w:after="200"/>
+        <w:contextualSpacing/>
+        <w:rPr>
+          <w:rFonts w:ascii="Times New Roman" w:hAnsi="Times New Roman" w:cs="Times New Roman"/>
+          <w:sz w:val="24"/>
+          <w:szCs w:val="24"/>
+        </w:rPr>
+      </w:pPr>
+      <w:r>
+        <w:rPr/>
+      </w:r>
+    </w:p>
+    <w:p>
+      <w:pPr>
+        <w:pStyle w:val="Normal"/>
+        <w:spacing w:before="0" w:after="200"/>
+        <w:contextualSpacing/>
+        <w:rPr/>
+      </w:pPr>
+      <w:r>
+        <w:rPr>
+          <w:rFonts w:cs="Times New Roman" w:ascii="Times New Roman" w:hAnsi="Times New Roman"/>
+          <w:sz w:val="24"/>
+          <w:szCs w:val="24"/>
+        </w:rPr>
+        <w:t>When deciding or what type of selector to use, for example a class selector as opposed to an id selector. One should think about whether the rule that will be associated with that selector will be applied to just one element, or more than one. For one element rules, id selectors are ideal. For multi element rules (eg. You want the rule to apply to all lists on the page), class selectors are the choicest.</w:t>
       </w:r>
     </w:p>
     <w:p>
@@ -924,26 +951,6 @@
           <w:sz w:val="40"/>
           <w:szCs w:val="40"/>
         </w:rPr>
-      </w:r>
-    </w:p>
-    <w:p>
-      <w:pPr>
-        <w:pStyle w:val="Normal"/>
-        <w:rPr>
-          <w:rFonts w:ascii="Times New Roman" w:hAnsi="Times New Roman" w:cs="Times New Roman"/>
-          <w:b/>
-          <w:b/>
-          <w:sz w:val="40"/>
-          <w:szCs w:val="40"/>
-        </w:rPr>
-      </w:pPr>
-      <w:r>
-        <w:rPr>
-          <w:rFonts w:cs="Times New Roman" w:ascii="Times New Roman" w:hAnsi="Times New Roman"/>
-          <w:b/>
-          <w:sz w:val="40"/>
-          <w:szCs w:val="40"/>
-        </w:rPr>
         <w:t>Understanding the CSS box model:</w:t>
       </w:r>
     </w:p>
@@ -962,7 +969,39 @@
           <w:sz w:val="24"/>
           <w:szCs w:val="24"/>
         </w:rPr>
-        <w:t>The CSS box model basically states that each block level element (an element that takes up its own line on the page is surrounded by an invisible box. Three main properties of this box are of interest to us:</w:t>
+        <w:t xml:space="preserve">The CSS box model basically states that each block level element (an element that takes up its own </w:t>
+      </w:r>
+      <w:r>
+        <w:rPr>
+          <w:rFonts w:cs="Times New Roman" w:ascii="Times New Roman" w:hAnsi="Times New Roman"/>
+          <w:sz w:val="24"/>
+          <w:szCs w:val="24"/>
+        </w:rPr>
+        <w:t>'</w:t>
+      </w:r>
+      <w:r>
+        <w:rPr>
+          <w:rFonts w:cs="Times New Roman" w:ascii="Times New Roman" w:hAnsi="Times New Roman"/>
+          <w:sz w:val="24"/>
+          <w:szCs w:val="24"/>
+        </w:rPr>
+        <w:t>line</w:t>
+      </w:r>
+      <w:r>
+        <w:rPr>
+          <w:rFonts w:cs="Times New Roman" w:ascii="Times New Roman" w:hAnsi="Times New Roman"/>
+          <w:sz w:val="24"/>
+          <w:szCs w:val="24"/>
+        </w:rPr>
+        <w:t>'</w:t>
+      </w:r>
+      <w:r>
+        <w:rPr>
+          <w:rFonts w:cs="Times New Roman" w:ascii="Times New Roman" w:hAnsi="Times New Roman"/>
+          <w:sz w:val="24"/>
+          <w:szCs w:val="24"/>
+        </w:rPr>
+        <w:t xml:space="preserve"> on the page is surrounded by an invisible box. Three main properties of this box are of interest to us:</w:t>
       </w:r>
     </w:p>
     <w:p>

</xml_diff>

<commit_message>
Using external style sheet
</commit_message>
<xml_diff>
--- a/CourseStudyNotes.docx
+++ b/CourseStudyNotes.docx
@@ -1904,6 +1904,112 @@
           <w:u w:val="none"/>
         </w:rPr>
         <w:t>What's usually recommended is that we set a font family for our main body of all the paragraph elements(p) in the page and then set another font-family for our heading levels (h1, h2…).</w:t>
+        <w:tab/>
+      </w:r>
+    </w:p>
+    <w:p>
+      <w:pPr>
+        <w:pStyle w:val="Normal"/>
+        <w:spacing w:before="0" w:after="202"/>
+        <w:contextualSpacing/>
+        <w:rPr>
+          <w:u w:val="none"/>
+        </w:rPr>
+      </w:pPr>
+      <w:r>
+        <w:rPr>
+          <w:rFonts w:cs="Times New Roman" w:ascii="Times New Roman" w:hAnsi="Times New Roman"/>
+          <w:b w:val="false"/>
+          <w:bCs w:val="false"/>
+          <w:sz w:val="24"/>
+          <w:szCs w:val="24"/>
+          <w:u w:val="single"/>
+        </w:rPr>
+      </w:r>
+    </w:p>
+    <w:p>
+      <w:pPr>
+        <w:pStyle w:val="Normal"/>
+        <w:spacing w:before="0" w:after="202"/>
+        <w:contextualSpacing/>
+        <w:rPr>
+          <w:rFonts w:ascii="Times New Roman" w:hAnsi="Times New Roman" w:cs="Times New Roman"/>
+          <w:b w:val="false"/>
+          <w:b w:val="false"/>
+          <w:bCs w:val="false"/>
+          <w:sz w:val="24"/>
+          <w:szCs w:val="24"/>
+          <w:u w:val="single"/>
+        </w:rPr>
+      </w:pPr>
+      <w:r>
+        <w:rPr>
+          <w:rFonts w:cs="Times New Roman" w:ascii="Times New Roman" w:hAnsi="Times New Roman"/>
+          <w:b w:val="false"/>
+          <w:bCs w:val="false"/>
+          <w:sz w:val="24"/>
+          <w:szCs w:val="24"/>
+          <w:u w:val="none"/>
+        </w:rPr>
+        <w:t>F</w:t>
+      </w:r>
+      <w:r>
+        <w:rPr>
+          <w:rFonts w:cs="Times New Roman" w:ascii="Times New Roman" w:hAnsi="Times New Roman"/>
+          <w:b w:val="false"/>
+          <w:bCs w:val="false"/>
+          <w:sz w:val="24"/>
+          <w:szCs w:val="24"/>
+          <w:u w:val="none"/>
+        </w:rPr>
+        <w:t>onts are usually sized using pixels, percentages, points, and ems. This flexibility allows us some scalability when considering multiple devices of different screen sizes and browsers. Pixels and points are known as fixed or absolution measures or sizes. Ems and percents are relative or flexible units of measure.</w:t>
+      </w:r>
+    </w:p>
+    <w:p>
+      <w:pPr>
+        <w:pStyle w:val="Normal"/>
+        <w:spacing w:before="0" w:after="202"/>
+        <w:contextualSpacing/>
+        <w:rPr>
+          <w:u w:val="none"/>
+        </w:rPr>
+      </w:pPr>
+      <w:r>
+        <w:rPr>
+          <w:rFonts w:cs="Times New Roman" w:ascii="Times New Roman" w:hAnsi="Times New Roman"/>
+          <w:b w:val="false"/>
+          <w:bCs w:val="false"/>
+          <w:sz w:val="24"/>
+          <w:szCs w:val="24"/>
+          <w:u w:val="single"/>
+        </w:rPr>
+      </w:r>
+    </w:p>
+    <w:p>
+      <w:pPr>
+        <w:pStyle w:val="Normal"/>
+        <w:spacing w:before="0" w:after="202"/>
+        <w:contextualSpacing/>
+        <w:rPr>
+          <w:rFonts w:ascii="Times New Roman" w:hAnsi="Times New Roman" w:cs="Times New Roman"/>
+          <w:b w:val="false"/>
+          <w:b w:val="false"/>
+          <w:bCs w:val="false"/>
+          <w:sz w:val="24"/>
+          <w:szCs w:val="24"/>
+          <w:u w:val="single"/>
+        </w:rPr>
+      </w:pPr>
+      <w:r>
+        <w:rPr>
+          <w:rFonts w:cs="Times New Roman" w:ascii="Times New Roman" w:hAnsi="Times New Roman"/>
+          <w:b w:val="false"/>
+          <w:bCs w:val="false"/>
+          <w:sz w:val="24"/>
+          <w:szCs w:val="24"/>
+          <w:u w:val="none"/>
+        </w:rPr>
+        <w:t>The default font size of a browser is 12pt, which is 16 pixels. So these two will lead to the same font size. Using relative measures, if we use 100%, we are telling the browser to set the font size to one hundred percent of the default (which is most likely 12pt or 16 pixels). Using ems, works like percentages 1em = 100%. Relative font sizing works best when fonts on inner containers (paragraphs, headings, etc.) are set in ems or percentages and their parent containers (ex. body) set their font in a fixed measure, this way increasing the parent's font size automatically scales the children containers' fonts. This is illustrated in the diagram below.</w:t>
       </w:r>
     </w:p>
     <w:p>
@@ -1927,6 +2033,144 @@
           <w:sz w:val="72"/>
           <w:szCs w:val="72"/>
         </w:rPr>
+        <mc:AlternateContent>
+          <mc:Choice Requires="wps">
+            <w:drawing>
+              <wp:anchor behindDoc="0" distT="0" distB="127000" distL="0" distR="0" simplePos="0" locked="0" layoutInCell="1" allowOverlap="1" relativeHeight="7">
+                <wp:simplePos x="0" y="0"/>
+                <wp:positionH relativeFrom="column">
+                  <wp:posOffset>1160780</wp:posOffset>
+                </wp:positionH>
+                <wp:positionV relativeFrom="paragraph">
+                  <wp:posOffset>-25400</wp:posOffset>
+                </wp:positionV>
+                <wp:extent cx="3517900" cy="1800225"/>
+                <wp:effectExtent l="0" t="0" r="0" b="0"/>
+                <wp:wrapNone/>
+                <wp:docPr id="6" name=""/>
+                <a:graphic xmlns:a="http://schemas.openxmlformats.org/drawingml/2006/main">
+                  <a:graphicData uri="http://schemas.microsoft.com/office/word/2010/wordprocessingShape">
+                    <wps:wsp>
+                      <wps:cNvSpPr/>
+                      <wps:nvSpPr>
+                        <wps:cNvPr id="0" name="Rectangle 1"/>
+                        <wps:cNvSpPr/>
+                      </wps:nvSpPr>
+                      <wps:spPr>
+                        <a:xfrm>
+                          <a:off x="0" y="0"/>
+                          <a:ext cx="3517200" cy="1799640"/>
+                        </a:xfrm>
+                        <a:prstGeom prst="rect">
+                          <a:avLst/>
+                        </a:prstGeom>
+                        <a:solidFill>
+                          <a:srgbClr val="729fcf"/>
+                        </a:solidFill>
+                        <a:ln>
+                          <a:solidFill>
+                            <a:srgbClr val="3465a4"/>
+                          </a:solidFill>
+                        </a:ln>
+                      </wps:spPr>
+                      <wps:bodyPr/>
+                    </wps:wsp>
+                  </a:graphicData>
+                </a:graphic>
+              </wp:anchor>
+            </w:drawing>
+          </mc:Choice>
+          <mc:Fallback>
+            <w:pict>
+              <v:rect id="shape_0" fillcolor="#729fcf" stroked="t" style="position:absolute;margin-left:91.4pt;margin-top:-2pt;width:276.9pt;height:141.65pt">
+                <w10:wrap type="none"/>
+                <v:fill color2="#8d6030" o:detectmouseclick="t"/>
+                <v:stroke color="#3465a4" joinstyle="round" endcap="flat"/>
+              </v:rect>
+            </w:pict>
+          </mc:Fallback>
+        </mc:AlternateContent>
+        <mc:AlternateContent>
+          <mc:Choice Requires="wps">
+            <w:drawing>
+              <wp:anchor behindDoc="0" distT="0" distB="127000" distL="0" distR="0" simplePos="0" locked="0" layoutInCell="1" allowOverlap="1" relativeHeight="8">
+                <wp:simplePos x="0" y="0"/>
+                <wp:positionH relativeFrom="column">
+                  <wp:posOffset>2169795</wp:posOffset>
+                </wp:positionH>
+                <wp:positionV relativeFrom="paragraph">
+                  <wp:posOffset>173990</wp:posOffset>
+                </wp:positionV>
+                <wp:extent cx="1232535" cy="191770"/>
+                <wp:effectExtent l="0" t="0" r="0" b="0"/>
+                <wp:wrapNone/>
+                <wp:docPr id="7" name=""/>
+                <a:graphic xmlns:a="http://schemas.openxmlformats.org/drawingml/2006/main">
+                  <a:graphicData uri="http://schemas.microsoft.com/office/word/2010/wordprocessingShape">
+                    <wps:wsp>
+                      <wps:cNvSpPr txBox="1"/>
+                      <wps:spPr>
+                        <a:xfrm>
+                          <a:off x="0" y="0"/>
+                          <a:ext cx="1231920" cy="191160"/>
+                        </a:xfrm>
+                        <a:prstGeom prst="rect">
+                          <a:avLst/>
+                        </a:prstGeom>
+                        <a:noFill/>
+                        <a:ln>
+                          <a:noFill/>
+                        </a:ln>
+                      </wps:spPr>
+                      <wps:txbx>
+                        <w:txbxContent>
+                          <w:p>
+                            <w:pPr>
+                              <w:rPr/>
+                            </w:pPr>
+                            <w:r>
+                              <w:rPr/>
+                              <w:t>Body font 13px;</w:t>
+                            </w:r>
+                          </w:p>
+                        </w:txbxContent>
+                      </wps:txbx>
+                      <wps:bodyPr wrap="square" lIns="0" rIns="0" tIns="0" bIns="0">
+                        <a:spAutoFit/>
+                      </wps:bodyPr>
+                    </wps:wsp>
+                  </a:graphicData>
+                </a:graphic>
+              </wp:anchor>
+            </w:drawing>
+          </mc:Choice>
+          <mc:Fallback>
+            <w:pict>
+              <v:shapetype id="shapetype_202" coordsize="21600,21600" o:spt="202" path="m,l,21600l21600,21600l21600,xe">
+                <v:stroke joinstyle="miter"/>
+                <v:path gradientshapeok="t" o:connecttype="rect"/>
+              </v:shapetype>
+              <v:shape id="shape_0" stroked="f" style="position:absolute;margin-left:170.85pt;margin-top:13.7pt;width:96.95pt;height:15pt" type="shapetype_202">
+                <v:textbox>
+                  <w:txbxContent>
+                    <w:p>
+                      <w:pPr>
+                        <w:rPr/>
+                      </w:pPr>
+                      <w:r>
+                        <w:rPr/>
+                        <w:t>Body font 13px;</w:t>
+                      </w:r>
+                    </w:p>
+                  </w:txbxContent>
+                </v:textbox>
+                <w10:wrap type="square"/>
+                <v:fill on="false" o:detectmouseclick="t"/>
+                <v:stroke color="black" joinstyle="round" endcap="flat"/>
+              </v:shape>
+            </w:pict>
+          </mc:Fallback>
+        </mc:AlternateContent>
       </w:r>
     </w:p>
     <w:p>
@@ -1948,6 +2192,93 @@
           <w:sz w:val="72"/>
           <w:szCs w:val="72"/>
         </w:rPr>
+        <mc:AlternateContent>
+          <mc:Choice Requires="wps">
+            <w:drawing>
+              <wp:anchor behindDoc="0" distT="0" distB="127000" distL="0" distR="0" simplePos="0" locked="0" layoutInCell="1" allowOverlap="1" relativeHeight="9">
+                <wp:simplePos x="0" y="0"/>
+                <wp:positionH relativeFrom="column">
+                  <wp:posOffset>1478280</wp:posOffset>
+                </wp:positionH>
+                <wp:positionV relativeFrom="paragraph">
+                  <wp:posOffset>135255</wp:posOffset>
+                </wp:positionV>
+                <wp:extent cx="2783205" cy="641985"/>
+                <wp:effectExtent l="0" t="0" r="0" b="0"/>
+                <wp:wrapNone/>
+                <wp:docPr id="8" name=""/>
+                <a:graphic xmlns:a="http://schemas.openxmlformats.org/drawingml/2006/main">
+                  <a:graphicData uri="http://schemas.microsoft.com/office/word/2010/wordprocessingShape">
+                    <wps:wsp>
+                      <wps:cNvSpPr/>
+                      <wps:nvSpPr>
+                        <wps:cNvPr id="1" name="Rectangle 1"/>
+                        <wps:cNvSpPr/>
+                      </wps:nvSpPr>
+                      <wps:spPr>
+                        <a:xfrm>
+                          <a:off x="0" y="0"/>
+                          <a:ext cx="2782440" cy="641520"/>
+                        </a:xfrm>
+                        <a:prstGeom prst="rect">
+                          <a:avLst/>
+                        </a:prstGeom>
+                        <a:solidFill>
+                          <a:srgbClr val="ccffcc"/>
+                        </a:solidFill>
+                        <a:ln>
+                          <a:solidFill>
+                            <a:srgbClr val="3465a4"/>
+                          </a:solidFill>
+                        </a:ln>
+                      </wps:spPr>
+                      <wps:txbx>
+                        <w:txbxContent>
+                          <w:p>
+                            <w:pPr>
+                              <w:jc w:val="center"/>
+                              <w:rPr/>
+                            </w:pPr>
+                            <w:r>
+                              <w:rPr/>
+                              <w:t>P font 0.5em or 50%;</w:t>
+                            </w:r>
+                          </w:p>
+                        </w:txbxContent>
+                      </wps:txbx>
+                      <wps:bodyPr lIns="0" rIns="0" tIns="0" bIns="0" anchor="ctr" anchorCtr="1">
+                        <a:spAutoFit/>
+                      </wps:bodyPr>
+                    </wps:wsp>
+                  </a:graphicData>
+                </a:graphic>
+              </wp:anchor>
+            </w:drawing>
+          </mc:Choice>
+          <mc:Fallback>
+            <w:pict>
+              <v:rect id="shape_0" fillcolor="#ccffcc" stroked="t" style="position:absolute;margin-left:116.4pt;margin-top:10.65pt;width:219.05pt;height:50.45pt">
+                <v:textbox>
+                  <w:txbxContent>
+                    <w:p>
+                      <w:pPr>
+                        <w:jc w:val="center"/>
+                        <w:rPr/>
+                      </w:pPr>
+                      <w:r>
+                        <w:rPr/>
+                        <w:t>P font 0.5em or 50%;</w:t>
+                      </w:r>
+                    </w:p>
+                  </w:txbxContent>
+                </v:textbox>
+                <w10:wrap type="square"/>
+                <v:fill color2="#330033" o:detectmouseclick="t"/>
+                <v:stroke color="#3465a4" joinstyle="round" endcap="flat"/>
+              </v:rect>
+            </w:pict>
+          </mc:Fallback>
+        </mc:AlternateContent>
       </w:r>
     </w:p>
     <w:p>
@@ -1958,59 +2289,62 @@
           <w:rFonts w:ascii="Times New Roman" w:hAnsi="Times New Roman" w:cs="Times New Roman"/>
           <w:b/>
           <w:b/>
-          <w:sz w:val="72"/>
-          <w:szCs w:val="72"/>
-        </w:rPr>
-      </w:pPr>
-      <w:r>
-        <w:rPr>
-          <w:rFonts w:cs="Times New Roman" w:ascii="Times New Roman" w:hAnsi="Times New Roman"/>
-          <w:b/>
-          <w:sz w:val="72"/>
-          <w:szCs w:val="72"/>
-        </w:rPr>
-      </w:r>
-    </w:p>
-    <w:p>
-      <w:pPr>
-        <w:pStyle w:val="Normal"/>
-        <w:jc w:val="center"/>
-        <w:rPr>
-          <w:rFonts w:ascii="Times New Roman" w:hAnsi="Times New Roman" w:cs="Times New Roman"/>
-          <w:b/>
-          <w:b/>
-          <w:sz w:val="72"/>
-          <w:szCs w:val="72"/>
-        </w:rPr>
-      </w:pPr>
-      <w:r>
-        <w:rPr>
-          <w:rFonts w:cs="Times New Roman" w:ascii="Times New Roman" w:hAnsi="Times New Roman"/>
-          <w:b/>
-          <w:sz w:val="72"/>
-          <w:szCs w:val="72"/>
-        </w:rPr>
-      </w:r>
-    </w:p>
-    <w:p>
-      <w:pPr>
-        <w:pStyle w:val="Normal"/>
-        <w:jc w:val="center"/>
-        <w:rPr>
-          <w:rFonts w:ascii="Times New Roman" w:hAnsi="Times New Roman" w:cs="Times New Roman"/>
-          <w:b/>
-          <w:b/>
-          <w:sz w:val="72"/>
-          <w:szCs w:val="72"/>
-        </w:rPr>
-      </w:pPr>
-      <w:r>
-        <w:rPr>
-          <w:rFonts w:cs="Times New Roman" w:ascii="Times New Roman" w:hAnsi="Times New Roman"/>
-          <w:b/>
-          <w:sz w:val="72"/>
-          <w:szCs w:val="72"/>
-        </w:rPr>
+          <w:sz w:val="24"/>
+          <w:szCs w:val="24"/>
+        </w:rPr>
+      </w:pPr>
+      <w:r>
+        <w:rPr>
+          <w:rFonts w:cs="Times New Roman" w:ascii="Times New Roman" w:hAnsi="Times New Roman"/>
+          <w:b/>
+          <w:sz w:val="24"/>
+          <w:szCs w:val="24"/>
+        </w:rPr>
+      </w:r>
+    </w:p>
+    <w:p>
+      <w:pPr>
+        <w:pStyle w:val="Normal"/>
+        <w:jc w:val="left"/>
+        <w:rPr>
+          <w:rFonts w:ascii="Times New Roman" w:hAnsi="Times New Roman" w:cs="Times New Roman"/>
+          <w:b/>
+          <w:b/>
+          <w:sz w:val="24"/>
+          <w:szCs w:val="24"/>
+        </w:rPr>
+      </w:pPr>
+      <w:r>
+        <w:rPr>
+          <w:rFonts w:cs="Times New Roman" w:ascii="Times New Roman" w:hAnsi="Times New Roman"/>
+          <w:b/>
+          <w:sz w:val="24"/>
+          <w:szCs w:val="24"/>
+        </w:rPr>
+      </w:r>
+    </w:p>
+    <w:p>
+      <w:pPr>
+        <w:pStyle w:val="Normal"/>
+        <w:jc w:val="left"/>
+        <w:rPr>
+          <w:rFonts w:ascii="Times New Roman" w:hAnsi="Times New Roman" w:cs="Times New Roman"/>
+          <w:b w:val="false"/>
+          <w:b w:val="false"/>
+          <w:bCs w:val="false"/>
+          <w:sz w:val="24"/>
+          <w:szCs w:val="24"/>
+        </w:rPr>
+      </w:pPr>
+      <w:r>
+        <w:rPr>
+          <w:rFonts w:cs="Times New Roman" w:ascii="Times New Roman" w:hAnsi="Times New Roman"/>
+          <w:b w:val="false"/>
+          <w:bCs w:val="false"/>
+          <w:sz w:val="24"/>
+          <w:szCs w:val="24"/>
+        </w:rPr>
+        <w:t>If we were to increase the body font from 13px to say 20px, since the paragraph element is inside and is using a relative font measure, it would scale it's font automatically.</w:t>
       </w:r>
     </w:p>
     <w:p>

</xml_diff>

<commit_message>
Last commit of the course
</commit_message>
<xml_diff>
--- a/CourseStudyNotes.docx
+++ b/CourseStudyNotes.docx
@@ -2511,6 +2511,90 @@
           <w:u w:val="none"/>
         </w:rPr>
         <w:t>rgb values range from 0-255, alpha goes from 0 (invisible) to 1 (fully opaque).</w:t>
+      </w:r>
+    </w:p>
+    <w:p>
+      <w:pPr>
+        <w:pStyle w:val="Normal"/>
+        <w:jc w:val="left"/>
+        <w:rPr>
+          <w:rFonts w:ascii="Times New Roman" w:hAnsi="Times New Roman"/>
+          <w:sz w:val="24"/>
+          <w:szCs w:val="24"/>
+          <w:u w:val="single"/>
+        </w:rPr>
+      </w:pPr>
+      <w:r>
+        <w:rPr>
+          <w:rFonts w:ascii="Times New Roman" w:hAnsi="Times New Roman"/>
+          <w:sz w:val="24"/>
+          <w:szCs w:val="24"/>
+          <w:u w:val="single"/>
+        </w:rPr>
+        <w:t>Drop Shadows</w:t>
+      </w:r>
+    </w:p>
+    <w:p>
+      <w:pPr>
+        <w:pStyle w:val="Normal"/>
+        <w:jc w:val="left"/>
+        <w:rPr>
+          <w:rFonts w:ascii="Times New Roman" w:hAnsi="Times New Roman"/>
+          <w:sz w:val="24"/>
+          <w:szCs w:val="24"/>
+          <w:u w:val="none"/>
+        </w:rPr>
+      </w:pPr>
+      <w:r>
+        <w:rPr>
+          <w:rFonts w:ascii="Times New Roman" w:hAnsi="Times New Roman"/>
+          <w:sz w:val="24"/>
+          <w:szCs w:val="24"/>
+          <w:u w:val="none"/>
+        </w:rPr>
+        <w:t>A drop shadow can be declared as follows:</w:t>
+      </w:r>
+    </w:p>
+    <w:p>
+      <w:pPr>
+        <w:pStyle w:val="Normal"/>
+        <w:jc w:val="left"/>
+        <w:rPr>
+          <w:rFonts w:ascii="Times New Roman" w:hAnsi="Times New Roman"/>
+          <w:sz w:val="24"/>
+          <w:szCs w:val="24"/>
+          <w:u w:val="none"/>
+        </w:rPr>
+      </w:pPr>
+      <w:r>
+        <w:rPr>
+          <w:rFonts w:ascii="Times New Roman" w:hAnsi="Times New Roman"/>
+          <w:sz w:val="24"/>
+          <w:szCs w:val="24"/>
+          <w:u w:val="none"/>
+        </w:rPr>
+        <w:t>text-shadow: -3px -3px 5px #000;</w:t>
+      </w:r>
+    </w:p>
+    <w:p>
+      <w:pPr>
+        <w:pStyle w:val="Normal"/>
+        <w:jc w:val="left"/>
+        <w:rPr>
+          <w:rFonts w:ascii="Times New Roman" w:hAnsi="Times New Roman"/>
+          <w:sz w:val="24"/>
+          <w:szCs w:val="24"/>
+          <w:u w:val="none"/>
+        </w:rPr>
+      </w:pPr>
+      <w:r>
+        <w:rPr>
+          <w:rFonts w:ascii="Times New Roman" w:hAnsi="Times New Roman"/>
+          <w:sz w:val="24"/>
+          <w:szCs w:val="24"/>
+          <w:u w:val="none"/>
+        </w:rPr>
+        <w:t>The value represent the horizontal and the vertical shadow width followed by the blur width and finally the color of the shadow.</w:t>
       </w:r>
     </w:p>
     <w:sectPr>

</xml_diff>

<commit_message>
Clean up typos in course notes.
</commit_message>
<xml_diff>
--- a/CourseStudyNotes.docx
+++ b/CourseStudyNotes.docx
@@ -800,10 +800,20 @@
       <w:r>
         <w:rPr>
           <w:rFonts w:cs="Times New Roman" w:ascii="Times New Roman" w:hAnsi="Times New Roman"/>
-          <w:sz w:val="24"/>
-          <w:szCs w:val="24"/>
-        </w:rPr>
-        <w:t>Class selectors start with a dot and can be used many times.</w:t>
+          <w:b/>
+          <w:bCs/>
+          <w:sz w:val="24"/>
+          <w:szCs w:val="24"/>
+        </w:rPr>
+        <w:t>Class selectors</w:t>
+      </w:r>
+      <w:r>
+        <w:rPr>
+          <w:rFonts w:cs="Times New Roman" w:ascii="Times New Roman" w:hAnsi="Times New Roman"/>
+          <w:sz w:val="24"/>
+          <w:szCs w:val="24"/>
+        </w:rPr>
+        <w:t xml:space="preserve"> start with a dot and can be used many times.</w:t>
       </w:r>
     </w:p>
     <w:p>
@@ -820,10 +830,20 @@
       <w:r>
         <w:rPr>
           <w:rFonts w:cs="Times New Roman" w:ascii="Times New Roman" w:hAnsi="Times New Roman"/>
-          <w:sz w:val="24"/>
-          <w:szCs w:val="24"/>
-        </w:rPr>
-        <w:t>ID selectors start with a '#' and can only be used once on a web page.</w:t>
+          <w:b/>
+          <w:bCs/>
+          <w:sz w:val="24"/>
+          <w:szCs w:val="24"/>
+        </w:rPr>
+        <w:t>ID selectors</w:t>
+      </w:r>
+      <w:r>
+        <w:rPr>
+          <w:rFonts w:cs="Times New Roman" w:ascii="Times New Roman" w:hAnsi="Times New Roman"/>
+          <w:sz w:val="24"/>
+          <w:szCs w:val="24"/>
+        </w:rPr>
+        <w:t xml:space="preserve"> start with a '#' and can only be used once on a web page.</w:t>
       </w:r>
     </w:p>
     <w:p>
@@ -899,7 +919,23 @@
           <w:sz w:val="24"/>
           <w:szCs w:val="24"/>
         </w:rPr>
-        <w:t>such a class can only be used on or applied to list items on a web page.</w:t>
+        <w:t xml:space="preserve">such a class </w:t>
+      </w:r>
+      <w:r>
+        <w:rPr>
+          <w:rFonts w:cs="Times New Roman" w:ascii="Times New Roman" w:hAnsi="Times New Roman"/>
+          <w:sz w:val="24"/>
+          <w:szCs w:val="24"/>
+        </w:rPr>
+        <w:t xml:space="preserve">rule </w:t>
+      </w:r>
+      <w:r>
+        <w:rPr>
+          <w:rFonts w:cs="Times New Roman" w:ascii="Times New Roman" w:hAnsi="Times New Roman"/>
+          <w:sz w:val="24"/>
+          <w:szCs w:val="24"/>
+        </w:rPr>
+        <w:t>can only be used on or applied to list items on a web page.</w:t>
       </w:r>
     </w:p>
     <w:p>
@@ -930,7 +966,23 @@
           <w:sz w:val="24"/>
           <w:szCs w:val="24"/>
         </w:rPr>
-        <w:t>When deciding or what type of selector to use, for example a class selector as opposed to an id selector. One should think about whether the rule that will be associated with that selector will be applied to just one element, or more than one. For one element rules, id selectors are ideal. For multi element rules (eg. You want the rule to apply to all lists on the page), class selectors are the choicest.</w:t>
+        <w:t>When deciding o</w:t>
+      </w:r>
+      <w:r>
+        <w:rPr>
+          <w:rFonts w:cs="Times New Roman" w:ascii="Times New Roman" w:hAnsi="Times New Roman"/>
+          <w:sz w:val="24"/>
+          <w:szCs w:val="24"/>
+        </w:rPr>
+        <w:t xml:space="preserve">n </w:t>
+      </w:r>
+      <w:r>
+        <w:rPr>
+          <w:rFonts w:cs="Times New Roman" w:ascii="Times New Roman" w:hAnsi="Times New Roman"/>
+          <w:sz w:val="24"/>
+          <w:szCs w:val="24"/>
+        </w:rPr>
+        <w:t>what type of selector to use, for example a class selector as opposed to an id selector. One should think about whether the rule that will be associated with that selector will be applied to just one element, or more than one. For one element rules, id selectors are ideal. For multi element rules (eg. You want the rule to apply to all lists on the page), class selectors are the choicest.</w:t>
       </w:r>
     </w:p>
     <w:p>
@@ -1085,7 +1137,23 @@
           <w:sz w:val="24"/>
           <w:szCs w:val="24"/>
         </w:rPr>
-        <w:t>Shorthand notation for boder:</w:t>
+        <w:t>Shorthand notation for bo</w:t>
+      </w:r>
+      <w:r>
+        <w:rPr>
+          <w:rFonts w:cs="Times New Roman" w:ascii="Times New Roman" w:hAnsi="Times New Roman"/>
+          <w:sz w:val="24"/>
+          <w:szCs w:val="24"/>
+        </w:rPr>
+        <w:t>r</w:t>
+      </w:r>
+      <w:r>
+        <w:rPr>
+          <w:rFonts w:cs="Times New Roman" w:ascii="Times New Roman" w:hAnsi="Times New Roman"/>
+          <w:sz w:val="24"/>
+          <w:szCs w:val="24"/>
+        </w:rPr>
+        <w:t>der:</w:t>
       </w:r>
     </w:p>
     <w:p>
@@ -1270,7 +1338,29 @@
           <w:szCs w:val="24"/>
           <w:u w:val="none"/>
         </w:rPr>
-        <w:t xml:space="preserve"> The static positioning attributes is the default attribute and confroms to the regular top down page flow layout scheme.</w:t>
+        <w:t xml:space="preserve"> The static positioning attributes is the default attribute and </w:t>
+      </w:r>
+      <w:r>
+        <w:rPr>
+          <w:rFonts w:cs="Times New Roman" w:ascii="Times New Roman" w:hAnsi="Times New Roman"/>
+          <w:b w:val="false"/>
+          <w:bCs w:val="false"/>
+          <w:sz w:val="24"/>
+          <w:szCs w:val="24"/>
+          <w:u w:val="none"/>
+        </w:rPr>
+        <w:t>conforms</w:t>
+      </w:r>
+      <w:r>
+        <w:rPr>
+          <w:rFonts w:cs="Times New Roman" w:ascii="Times New Roman" w:hAnsi="Times New Roman"/>
+          <w:b w:val="false"/>
+          <w:bCs w:val="false"/>
+          <w:sz w:val="24"/>
+          <w:szCs w:val="24"/>
+          <w:u w:val="none"/>
+        </w:rPr>
+        <w:t xml:space="preserve"> to the regular top down page flow layout scheme.</w:t>
       </w:r>
     </w:p>
     <w:p>
@@ -1348,7 +1438,29 @@
           <w:szCs w:val="24"/>
           <w:u w:val="none"/>
         </w:rPr>
-        <w:t>If there is no explicit parent to it, then the &lt;body&gt; container is assumed to be the parent because that is the natural parent of all the page elements which don't have an explicit parent. Also note that this positioning attribute may not behave as expected if the element to which it is being applied is nested in an element which doesn't also have the absolute positioning attribute because the parent is forced to follow the regular page flow due to not being declared absolutely positioned.</w:t>
+        <w:t xml:space="preserve">If there is no explicit parent to it, then the &lt;body&gt; container is assumed to be the parent because that is the natural parent of all the page elements which don't have an explicit parent. Also note that this positioning attribute may not behave as expected if the element to which it is being applied is nested in an element which doesn't also have the absolute positioning attribute because </w:t>
+      </w:r>
+      <w:r>
+        <w:rPr>
+          <w:rFonts w:cs="Times New Roman" w:ascii="Times New Roman" w:hAnsi="Times New Roman"/>
+          <w:b w:val="false"/>
+          <w:bCs w:val="false"/>
+          <w:sz w:val="24"/>
+          <w:szCs w:val="24"/>
+          <w:u w:val="none"/>
+        </w:rPr>
+        <w:t xml:space="preserve">in such a case </w:t>
+      </w:r>
+      <w:r>
+        <w:rPr>
+          <w:rFonts w:cs="Times New Roman" w:ascii="Times New Roman" w:hAnsi="Times New Roman"/>
+          <w:b w:val="false"/>
+          <w:bCs w:val="false"/>
+          <w:sz w:val="24"/>
+          <w:szCs w:val="24"/>
+          <w:u w:val="none"/>
+        </w:rPr>
+        <w:t>the parent is forced to follow the regular page flow due to not being declared absolutely positioned.</w:t>
       </w:r>
     </w:p>
     <w:p>
@@ -1504,7 +1616,51 @@
           <w:szCs w:val="24"/>
           <w:u w:val="none"/>
         </w:rPr>
-        <w:t>: This is another positioning attribute that pulls the element to which it is applied out of the normal page flow. You have to declare at least on of top, left, bottom, right attributes for the element to appear and then it positions itself relative to the view port of the visible browser windows. It stays put even when the rest of the page scrolls 'behind' it.</w:t>
+        <w:t>: This is another positioning attribute that pulls the element to which it is applied out of the normal page flow. You have to declare at least on</w:t>
+      </w:r>
+      <w:r>
+        <w:rPr>
+          <w:rFonts w:cs="Times New Roman" w:ascii="Times New Roman" w:hAnsi="Times New Roman"/>
+          <w:b w:val="false"/>
+          <w:bCs w:val="false"/>
+          <w:sz w:val="24"/>
+          <w:szCs w:val="24"/>
+          <w:u w:val="none"/>
+        </w:rPr>
+        <w:t>e</w:t>
+      </w:r>
+      <w:r>
+        <w:rPr>
+          <w:rFonts w:cs="Times New Roman" w:ascii="Times New Roman" w:hAnsi="Times New Roman"/>
+          <w:b w:val="false"/>
+          <w:bCs w:val="false"/>
+          <w:sz w:val="24"/>
+          <w:szCs w:val="24"/>
+          <w:u w:val="none"/>
+        </w:rPr>
+        <w:t xml:space="preserve"> of top, left, bottom, </w:t>
+      </w:r>
+      <w:r>
+        <w:rPr>
+          <w:rFonts w:cs="Times New Roman" w:ascii="Times New Roman" w:hAnsi="Times New Roman"/>
+          <w:b w:val="false"/>
+          <w:bCs w:val="false"/>
+          <w:sz w:val="24"/>
+          <w:szCs w:val="24"/>
+          <w:u w:val="none"/>
+        </w:rPr>
+        <w:t xml:space="preserve">or </w:t>
+      </w:r>
+      <w:r>
+        <w:rPr>
+          <w:rFonts w:cs="Times New Roman" w:ascii="Times New Roman" w:hAnsi="Times New Roman"/>
+          <w:b w:val="false"/>
+          <w:bCs w:val="false"/>
+          <w:sz w:val="24"/>
+          <w:szCs w:val="24"/>
+          <w:u w:val="none"/>
+        </w:rPr>
+        <w:t>right attributes for the element to appear and then it positions itself relative to the view port of the visible browser windows. It stays put even when the rest of the page scrolls 'behind' it.</w:t>
       </w:r>
     </w:p>
     <w:p>
@@ -1664,7 +1820,51 @@
           <w:szCs w:val="24"/>
           <w:u w:val="none"/>
         </w:rPr>
-        <w:t>Overflow controls how the content 'spills over' when it is bigger than it's parent container. The default value is 'visible' but content can appear to spill out of it's container. We can also user the 'hidden' value but that only clips the content. Of particular interest is the value 'scroll' which will provide a scroll bar but since it provide a vertical as well as a horizontal scrollbar (which is often no necessary), we are better off using the value 'auto' where in scroll bars are only provided when their need is detected in both the x and the y dimension.</w:t>
+        <w:t>Overflow controls how the content 'spills over' when it is bigger than it's parent container. The default value is 'visible' but content can appear to spill out of it's container. We can also use the 'hidden' value but that only clips the content. Of particular interest is the value 'scroll' which will provide a scroll bar but since it provide</w:t>
+      </w:r>
+      <w:r>
+        <w:rPr>
+          <w:rFonts w:cs="Times New Roman" w:ascii="Times New Roman" w:hAnsi="Times New Roman"/>
+          <w:b w:val="false"/>
+          <w:bCs w:val="false"/>
+          <w:sz w:val="24"/>
+          <w:szCs w:val="24"/>
+          <w:u w:val="none"/>
+        </w:rPr>
+        <w:t>s</w:t>
+      </w:r>
+      <w:r>
+        <w:rPr>
+          <w:rFonts w:cs="Times New Roman" w:ascii="Times New Roman" w:hAnsi="Times New Roman"/>
+          <w:b w:val="false"/>
+          <w:bCs w:val="false"/>
+          <w:sz w:val="24"/>
+          <w:szCs w:val="24"/>
+          <w:u w:val="none"/>
+        </w:rPr>
+        <w:t xml:space="preserve"> a vertical as well as a horizontal scrollbar (which is often no</w:t>
+      </w:r>
+      <w:r>
+        <w:rPr>
+          <w:rFonts w:cs="Times New Roman" w:ascii="Times New Roman" w:hAnsi="Times New Roman"/>
+          <w:b w:val="false"/>
+          <w:bCs w:val="false"/>
+          <w:sz w:val="24"/>
+          <w:szCs w:val="24"/>
+          <w:u w:val="none"/>
+        </w:rPr>
+        <w:t>t</w:t>
+      </w:r>
+      <w:r>
+        <w:rPr>
+          <w:rFonts w:cs="Times New Roman" w:ascii="Times New Roman" w:hAnsi="Times New Roman"/>
+          <w:b w:val="false"/>
+          <w:bCs w:val="false"/>
+          <w:sz w:val="24"/>
+          <w:szCs w:val="24"/>
+          <w:u w:val="none"/>
+        </w:rPr>
+        <w:t xml:space="preserve"> necessary), we are better off using the value 'auto' where in scroll bars are only provided when their need is detected in both the x and the y dimension.</w:t>
       </w:r>
     </w:p>
     <w:p>
@@ -1717,7 +1917,29 @@
           <w:szCs w:val="24"/>
           <w:u w:val="single"/>
         </w:rPr>
-        <w:t>Position using floating</w:t>
+        <w:t>Position</w:t>
+      </w:r>
+      <w:r>
+        <w:rPr>
+          <w:rFonts w:cs="Times New Roman" w:ascii="Times New Roman" w:hAnsi="Times New Roman"/>
+          <w:b w:val="false"/>
+          <w:bCs w:val="false"/>
+          <w:sz w:val="24"/>
+          <w:szCs w:val="24"/>
+          <w:u w:val="single"/>
+        </w:rPr>
+        <w:t>ing</w:t>
+      </w:r>
+      <w:r>
+        <w:rPr>
+          <w:rFonts w:cs="Times New Roman" w:ascii="Times New Roman" w:hAnsi="Times New Roman"/>
+          <w:b w:val="false"/>
+          <w:bCs w:val="false"/>
+          <w:sz w:val="24"/>
+          <w:szCs w:val="24"/>
+          <w:u w:val="single"/>
+        </w:rPr>
+        <w:t xml:space="preserve"> using floating</w:t>
       </w:r>
     </w:p>
     <w:p>
@@ -1834,7 +2056,18 @@
           <w:szCs w:val="24"/>
           <w:u w:val="none"/>
         </w:rPr>
-        <w:t>: Usually a width of 960 pixels is used as a safe bet for devices of different screen sizes.</w:t>
+        <w:t xml:space="preserve">: Usually a width of 960 pixels is used as a safe bet for devices of different screen sizes. </w:t>
+      </w:r>
+      <w:r>
+        <w:rPr>
+          <w:rFonts w:cs="Times New Roman" w:ascii="Times New Roman" w:hAnsi="Times New Roman"/>
+          <w:b w:val="false"/>
+          <w:bCs w:val="false"/>
+          <w:sz w:val="24"/>
+          <w:szCs w:val="24"/>
+          <w:u w:val="none"/>
+        </w:rPr>
+        <w:t>This would be for the width of the super parent div containing everything which is just below the &lt;body&gt; level.</w:t>
       </w:r>
     </w:p>
     <w:p>
@@ -1892,7 +2125,29 @@
           <w:szCs w:val="24"/>
           <w:u w:val="none"/>
         </w:rPr>
-        <w:t xml:space="preserve"> Setting a CSS font-family or font fallback or font stack is done so that a particular browser can show the first font that it finds in the list that it can display, if not it moves to the next one and so on. The idea is to specify the desired font first and then at the end of the list specify a generic fall back font. </w:t>
+        <w:t xml:space="preserve"> Setting a CSS font-family or font fall back or font stack is done so that a particular browser can show the first font that it finds in the list that it can display, if not it moves to the next one and so on. The idea is to specify the desired font first and then at the end of the list specify a generic fall back font </w:t>
+      </w:r>
+      <w:r>
+        <w:rPr>
+          <w:rFonts w:cs="Times New Roman" w:ascii="Times New Roman" w:hAnsi="Times New Roman"/>
+          <w:b w:val="false"/>
+          <w:bCs w:val="false"/>
+          <w:sz w:val="24"/>
+          <w:szCs w:val="24"/>
+          <w:u w:val="none"/>
+        </w:rPr>
+        <w:t>or some generic typeface</w:t>
+      </w:r>
+      <w:r>
+        <w:rPr>
+          <w:rFonts w:cs="Times New Roman" w:ascii="Times New Roman" w:hAnsi="Times New Roman"/>
+          <w:b w:val="false"/>
+          <w:bCs w:val="false"/>
+          <w:sz w:val="24"/>
+          <w:szCs w:val="24"/>
+          <w:u w:val="none"/>
+        </w:rPr>
+        <w:t xml:space="preserve">. </w:t>
       </w:r>
       <w:r>
         <w:rPr>
@@ -1962,7 +2217,29 @@
           <w:szCs w:val="24"/>
           <w:u w:val="none"/>
         </w:rPr>
-        <w:t>onts are usually sized using pixels, percentages, points, and ems. This flexibility allows us some scalability when considering multiple devices of different screen sizes and browsers. Pixels and points are known as fixed or absolution measures or sizes. Ems and percents are relative or flexible units of measure.</w:t>
+        <w:t>onts are usually sized using pixels, percentages, points, and ems. This flexibility allows us some scalability when considering multiple devices of different screen sizes and browsers. Pixels and points are known as fixed or absolut</w:t>
+      </w:r>
+      <w:r>
+        <w:rPr>
+          <w:rFonts w:cs="Times New Roman" w:ascii="Times New Roman" w:hAnsi="Times New Roman"/>
+          <w:b w:val="false"/>
+          <w:bCs w:val="false"/>
+          <w:sz w:val="24"/>
+          <w:szCs w:val="24"/>
+          <w:u w:val="none"/>
+        </w:rPr>
+        <w:t>e</w:t>
+      </w:r>
+      <w:r>
+        <w:rPr>
+          <w:rFonts w:cs="Times New Roman" w:ascii="Times New Roman" w:hAnsi="Times New Roman"/>
+          <w:b w:val="false"/>
+          <w:bCs w:val="false"/>
+          <w:sz w:val="24"/>
+          <w:szCs w:val="24"/>
+          <w:u w:val="none"/>
+        </w:rPr>
+        <w:t xml:space="preserve"> measures or sizes. Ems and percents are relative or flexible units of measure.</w:t>
       </w:r>
     </w:p>
     <w:p>
@@ -2594,7 +2871,7 @@
           <w:szCs w:val="24"/>
           <w:u w:val="none"/>
         </w:rPr>
-        <w:t>The value represent the horizontal and the vertical shadow width followed by the blur width and finally the color of the shadow.</w:t>
+        <w:t>The values represent the horizontal and the vertical shadow width followed by the blur width and finally the color of the shadow.</w:t>
       </w:r>
     </w:p>
     <w:sectPr>

</xml_diff>